<commit_message>
fix toeic: buoi 3
</commit_message>
<xml_diff>
--- a/toeic/toeic_fix.docx
+++ b/toeic/toeic_fix.docx
@@ -26,6 +26,7 @@
                 <w:sz w:val="28"/>
               </w:rPr>
             </w:pPr>
+            <w:bookmarkStart w:id="0" w:name="_Hlk88498320"/>
             <w:r>
               <w:rPr>
                 <w:b/>
@@ -826,8 +827,8 @@
         <w:spacing w:before="25"/>
         <w:ind w:firstLine="640"/>
       </w:pPr>
-      <w:bookmarkStart w:id="0" w:name="bookmark5"/>
-      <w:bookmarkEnd w:id="0"/>
+      <w:bookmarkStart w:id="1" w:name="bookmark5"/>
+      <w:bookmarkEnd w:id="1"/>
       <w:r>
         <w:t>extremely</w:t>
       </w:r>
@@ -914,8 +915,8 @@
         <w:autoSpaceDN/>
         <w:ind w:firstLine="640"/>
       </w:pPr>
-      <w:bookmarkStart w:id="1" w:name="bookmark7"/>
-      <w:bookmarkEnd w:id="1"/>
+      <w:bookmarkStart w:id="2" w:name="bookmark7"/>
+      <w:bookmarkEnd w:id="2"/>
       <w:r>
         <w:rPr>
           <w:b/>
@@ -943,8 +944,8 @@
         <w:autoSpaceDN/>
         <w:ind w:firstLine="640"/>
       </w:pPr>
-      <w:bookmarkStart w:id="2" w:name="bookmark8"/>
-      <w:bookmarkEnd w:id="2"/>
+      <w:bookmarkStart w:id="3" w:name="bookmark8"/>
+      <w:bookmarkEnd w:id="3"/>
       <w:r>
         <w:t>intensity</w:t>
       </w:r>
@@ -1070,8 +1071,8 @@
         <w:autoSpaceDN/>
         <w:ind w:firstLine="640"/>
       </w:pPr>
-      <w:bookmarkStart w:id="3" w:name="bookmark10"/>
-      <w:bookmarkEnd w:id="3"/>
+      <w:bookmarkStart w:id="4" w:name="bookmark10"/>
+      <w:bookmarkEnd w:id="4"/>
       <w:r>
         <w:t>good</w:t>
       </w:r>
@@ -1095,8 +1096,8 @@
         <w:autoSpaceDN/>
         <w:ind w:firstLine="640"/>
       </w:pPr>
-      <w:bookmarkStart w:id="4" w:name="bookmark11"/>
-      <w:bookmarkEnd w:id="4"/>
+      <w:bookmarkStart w:id="5" w:name="bookmark11"/>
+      <w:bookmarkEnd w:id="5"/>
       <w:r>
         <w:rPr>
           <w:b/>
@@ -1200,8 +1201,8 @@
         <w:autoSpaceDN/>
         <w:ind w:firstLine="640"/>
       </w:pPr>
-      <w:bookmarkStart w:id="5" w:name="bookmark13"/>
-      <w:bookmarkEnd w:id="5"/>
+      <w:bookmarkStart w:id="6" w:name="bookmark13"/>
+      <w:bookmarkEnd w:id="6"/>
       <w:r>
         <w:t>notice</w:t>
       </w:r>
@@ -1225,8 +1226,8 @@
         <w:autoSpaceDN/>
         <w:ind w:firstLine="640"/>
       </w:pPr>
-      <w:bookmarkStart w:id="6" w:name="bookmark14"/>
-      <w:bookmarkEnd w:id="6"/>
+      <w:bookmarkStart w:id="7" w:name="bookmark14"/>
+      <w:bookmarkEnd w:id="7"/>
       <w:r>
         <w:t>present</w:t>
       </w:r>
@@ -1369,8 +1370,8 @@
         <w:autoSpaceDN/>
         <w:ind w:firstLine="640"/>
       </w:pPr>
-      <w:bookmarkStart w:id="7" w:name="bookmark17"/>
-      <w:bookmarkEnd w:id="7"/>
+      <w:bookmarkStart w:id="8" w:name="bookmark17"/>
+      <w:bookmarkEnd w:id="8"/>
       <w:r>
         <w:rPr>
           <w:b/>
@@ -1653,8 +1654,8 @@
         <w:autoSpaceDN/>
         <w:ind w:firstLine="640"/>
       </w:pPr>
-      <w:bookmarkStart w:id="8" w:name="bookmark20"/>
-      <w:bookmarkEnd w:id="8"/>
+      <w:bookmarkStart w:id="9" w:name="bookmark20"/>
+      <w:bookmarkEnd w:id="9"/>
       <w:r>
         <w:rPr>
           <w:b/>
@@ -1859,8 +1860,8 @@
         <w:autoSpaceDN/>
         <w:ind w:firstLine="640"/>
       </w:pPr>
-      <w:bookmarkStart w:id="9" w:name="bookmark23"/>
-      <w:bookmarkEnd w:id="9"/>
+      <w:bookmarkStart w:id="10" w:name="bookmark23"/>
+      <w:bookmarkEnd w:id="10"/>
       <w:r>
         <w:t>resolve</w:t>
       </w:r>
@@ -2029,8 +2030,8 @@
         <w:autoSpaceDN/>
         <w:ind w:firstLine="640"/>
       </w:pPr>
-      <w:bookmarkStart w:id="10" w:name="bookmark26"/>
-      <w:bookmarkEnd w:id="10"/>
+      <w:bookmarkStart w:id="11" w:name="bookmark26"/>
+      <w:bookmarkEnd w:id="11"/>
       <w:r>
         <w:rPr>
           <w:b/>
@@ -2275,8 +2276,8 @@
         <w:autoSpaceDN/>
         <w:ind w:firstLine="660"/>
       </w:pPr>
-      <w:bookmarkStart w:id="11" w:name="bookmark29"/>
-      <w:bookmarkEnd w:id="11"/>
+      <w:bookmarkStart w:id="12" w:name="bookmark29"/>
+      <w:bookmarkEnd w:id="12"/>
       <w:r>
         <w:rPr>
           <w:b/>
@@ -2409,8 +2410,8 @@
         <w:spacing w:line="259" w:lineRule="auto"/>
         <w:ind w:firstLine="660"/>
       </w:pPr>
-      <w:bookmarkStart w:id="12" w:name="bookmark32"/>
-      <w:bookmarkEnd w:id="12"/>
+      <w:bookmarkStart w:id="13" w:name="bookmark32"/>
+      <w:bookmarkEnd w:id="13"/>
       <w:r>
         <w:t>had to be postponed</w:t>
       </w:r>
@@ -2611,8 +2612,8 @@
         <w:spacing w:line="259" w:lineRule="auto"/>
         <w:ind w:firstLine="660"/>
       </w:pPr>
-      <w:bookmarkStart w:id="13" w:name="bookmark35"/>
-      <w:bookmarkEnd w:id="13"/>
+      <w:bookmarkStart w:id="14" w:name="bookmark35"/>
+      <w:bookmarkEnd w:id="14"/>
       <w:r>
         <w:t>finalized</w:t>
       </w:r>
@@ -2867,8 +2868,8 @@
         <w:spacing w:line="259" w:lineRule="auto"/>
         <w:ind w:firstLine="660"/>
       </w:pPr>
-      <w:bookmarkStart w:id="14" w:name="bookmark38"/>
-      <w:bookmarkEnd w:id="14"/>
+      <w:bookmarkStart w:id="15" w:name="bookmark38"/>
+      <w:bookmarkEnd w:id="15"/>
       <w:r>
         <w:rPr>
           <w:b/>
@@ -3061,8 +3062,8 @@
         <w:spacing w:line="259" w:lineRule="auto"/>
         <w:ind w:firstLine="660"/>
       </w:pPr>
-      <w:bookmarkStart w:id="15" w:name="bookmark41"/>
-      <w:bookmarkEnd w:id="15"/>
+      <w:bookmarkStart w:id="16" w:name="bookmark41"/>
+      <w:bookmarkEnd w:id="16"/>
       <w:r>
         <w:t>encourage</w:t>
       </w:r>
@@ -3236,8 +3237,8 @@
         <w:spacing w:line="259" w:lineRule="auto"/>
         <w:ind w:firstLine="660"/>
       </w:pPr>
-      <w:bookmarkStart w:id="16" w:name="bookmark44"/>
-      <w:bookmarkEnd w:id="16"/>
+      <w:bookmarkStart w:id="17" w:name="bookmark44"/>
+      <w:bookmarkEnd w:id="17"/>
       <w:r>
         <w:rPr>
           <w:b/>
@@ -3394,8 +3395,8 @@
         <w:autoSpaceDN/>
         <w:ind w:firstLine="660"/>
       </w:pPr>
-      <w:bookmarkStart w:id="17" w:name="bookmark47"/>
-      <w:bookmarkEnd w:id="17"/>
+      <w:bookmarkStart w:id="18" w:name="bookmark47"/>
+      <w:bookmarkEnd w:id="18"/>
       <w:r>
         <w:rPr>
           <w:b/>
@@ -3535,8 +3536,8 @@
         <w:autoSpaceDN/>
         <w:ind w:firstLine="660"/>
       </w:pPr>
-      <w:bookmarkStart w:id="18" w:name="bookmark50"/>
-      <w:bookmarkEnd w:id="18"/>
+      <w:bookmarkStart w:id="19" w:name="bookmark50"/>
+      <w:bookmarkEnd w:id="19"/>
       <w:r>
         <w:rPr>
           <w:b/>
@@ -3715,8 +3716,8 @@
         <w:autoSpaceDN/>
         <w:ind w:firstLine="660"/>
       </w:pPr>
-      <w:bookmarkStart w:id="19" w:name="bookmark53"/>
-      <w:bookmarkEnd w:id="19"/>
+      <w:bookmarkStart w:id="20" w:name="bookmark53"/>
+      <w:bookmarkEnd w:id="20"/>
       <w:r>
         <w:t>maintainable</w:t>
       </w:r>
@@ -3839,8 +3840,8 @@
         <w:autoSpaceDN/>
         <w:ind w:firstLine="660"/>
       </w:pPr>
-      <w:bookmarkStart w:id="20" w:name="bookmark56"/>
-      <w:bookmarkEnd w:id="20"/>
+      <w:bookmarkStart w:id="21" w:name="bookmark56"/>
+      <w:bookmarkEnd w:id="21"/>
       <w:r>
         <w:rPr>
           <w:b/>
@@ -4068,8 +4069,8 @@
         <w:autoSpaceDN/>
         <w:ind w:firstLine="660"/>
       </w:pPr>
-      <w:bookmarkStart w:id="21" w:name="bookmark59"/>
-      <w:bookmarkEnd w:id="21"/>
+      <w:bookmarkStart w:id="22" w:name="bookmark59"/>
+      <w:bookmarkEnd w:id="22"/>
       <w:r>
         <w:t>new</w:t>
       </w:r>
@@ -4350,8 +4351,8 @@
         <w:spacing w:line="259" w:lineRule="auto"/>
         <w:ind w:firstLine="660"/>
       </w:pPr>
-      <w:bookmarkStart w:id="22" w:name="bookmark62"/>
-      <w:bookmarkEnd w:id="22"/>
+      <w:bookmarkStart w:id="23" w:name="bookmark62"/>
+      <w:bookmarkEnd w:id="23"/>
       <w:r>
         <w:t>costliness</w:t>
       </w:r>
@@ -4477,8 +4478,8 @@
         <w:spacing w:line="259" w:lineRule="auto"/>
         <w:ind w:firstLine="660"/>
       </w:pPr>
-      <w:bookmarkStart w:id="23" w:name="bookmark65"/>
-      <w:bookmarkEnd w:id="23"/>
+      <w:bookmarkStart w:id="24" w:name="bookmark65"/>
+      <w:bookmarkEnd w:id="24"/>
       <w:r>
         <w:t>cancels</w:t>
       </w:r>
@@ -4703,8 +4704,8 @@
         <w:spacing w:line="259" w:lineRule="auto"/>
         <w:ind w:firstLine="660"/>
       </w:pPr>
-      <w:bookmarkStart w:id="24" w:name="bookmark68"/>
-      <w:bookmarkEnd w:id="24"/>
+      <w:bookmarkStart w:id="25" w:name="bookmark68"/>
+      <w:bookmarkEnd w:id="25"/>
       <w:r>
         <w:t>accommodated</w:t>
       </w:r>
@@ -4852,8 +4853,8 @@
         <w:spacing w:line="259" w:lineRule="auto"/>
         <w:ind w:firstLine="660"/>
       </w:pPr>
-      <w:bookmarkStart w:id="25" w:name="bookmark71"/>
-      <w:bookmarkEnd w:id="25"/>
+      <w:bookmarkStart w:id="26" w:name="bookmark71"/>
+      <w:bookmarkEnd w:id="26"/>
       <w:r>
         <w:rPr>
           <w:b/>
@@ -5011,8 +5012,8 @@
         <w:spacing w:line="259" w:lineRule="auto"/>
         <w:ind w:firstLine="660"/>
       </w:pPr>
-      <w:bookmarkStart w:id="26" w:name="bookmark74"/>
-      <w:bookmarkEnd w:id="26"/>
+      <w:bookmarkStart w:id="27" w:name="bookmark74"/>
+      <w:bookmarkEnd w:id="27"/>
       <w:r>
         <w:t>suppose</w:t>
       </w:r>
@@ -5161,8 +5162,8 @@
         <w:spacing w:line="259" w:lineRule="auto"/>
         <w:ind w:firstLine="660"/>
       </w:pPr>
-      <w:bookmarkStart w:id="27" w:name="bookmark77"/>
-      <w:bookmarkEnd w:id="27"/>
+      <w:bookmarkStart w:id="28" w:name="bookmark77"/>
+      <w:bookmarkEnd w:id="28"/>
       <w:r>
         <w:t>receiver</w:t>
       </w:r>
@@ -5313,8 +5314,8 @@
         <w:spacing w:line="259" w:lineRule="auto"/>
         <w:ind w:firstLine="660"/>
       </w:pPr>
-      <w:bookmarkStart w:id="28" w:name="bookmark80"/>
-      <w:bookmarkEnd w:id="28"/>
+      <w:bookmarkStart w:id="29" w:name="bookmark80"/>
+      <w:bookmarkEnd w:id="29"/>
       <w:r>
         <w:rPr>
           <w:b/>
@@ -5496,8 +5497,8 @@
         <w:spacing w:line="259" w:lineRule="auto"/>
         <w:ind w:firstLine="660"/>
       </w:pPr>
-      <w:bookmarkStart w:id="29" w:name="bookmark83"/>
-      <w:bookmarkEnd w:id="29"/>
+      <w:bookmarkStart w:id="30" w:name="bookmark83"/>
+      <w:bookmarkEnd w:id="30"/>
       <w:r>
         <w:t>trade</w:t>
       </w:r>
@@ -5648,8 +5649,8 @@
         <w:spacing w:line="259" w:lineRule="auto"/>
         <w:ind w:firstLine="660"/>
       </w:pPr>
-      <w:bookmarkStart w:id="30" w:name="bookmark86"/>
-      <w:bookmarkEnd w:id="30"/>
+      <w:bookmarkStart w:id="31" w:name="bookmark86"/>
+      <w:bookmarkEnd w:id="31"/>
       <w:r>
         <w:t>familiarize</w:t>
       </w:r>
@@ -6213,8 +6214,8 @@
         <w:autoSpaceDN/>
         <w:ind w:firstLine="660"/>
       </w:pPr>
-      <w:bookmarkStart w:id="31" w:name="bookmark99"/>
-      <w:bookmarkEnd w:id="31"/>
+      <w:bookmarkStart w:id="32" w:name="bookmark99"/>
+      <w:bookmarkEnd w:id="32"/>
       <w:r>
         <w:t>reliability</w:t>
       </w:r>
@@ -6399,8 +6400,8 @@
         <w:autoSpaceDN/>
         <w:ind w:firstLine="660"/>
       </w:pPr>
-      <w:bookmarkStart w:id="32" w:name="bookmark102"/>
-      <w:bookmarkEnd w:id="32"/>
+      <w:bookmarkStart w:id="33" w:name="bookmark102"/>
+      <w:bookmarkEnd w:id="33"/>
       <w:r>
         <w:t>overall</w:t>
       </w:r>
@@ -6739,8 +6740,8 @@
         <w:autoSpaceDN/>
         <w:ind w:firstLine="660"/>
       </w:pPr>
-      <w:bookmarkStart w:id="33" w:name="bookmark105"/>
-      <w:bookmarkEnd w:id="33"/>
+      <w:bookmarkStart w:id="34" w:name="bookmark105"/>
+      <w:bookmarkEnd w:id="34"/>
       <w:r>
         <w:t>comforts</w:t>
       </w:r>
@@ -6925,8 +6926,8 @@
         <w:autoSpaceDN/>
         <w:ind w:firstLine="660"/>
       </w:pPr>
-      <w:bookmarkStart w:id="34" w:name="bookmark108"/>
-      <w:bookmarkEnd w:id="34"/>
+      <w:bookmarkStart w:id="35" w:name="bookmark108"/>
+      <w:bookmarkEnd w:id="35"/>
       <w:r>
         <w:rPr>
           <w:b/>
@@ -7096,8 +7097,8 @@
         <w:autoSpaceDN/>
         <w:ind w:firstLine="660"/>
       </w:pPr>
-      <w:bookmarkStart w:id="35" w:name="bookmark111"/>
-      <w:bookmarkEnd w:id="35"/>
+      <w:bookmarkStart w:id="36" w:name="bookmark111"/>
+      <w:bookmarkEnd w:id="36"/>
       <w:r>
         <w:rPr>
           <w:b/>
@@ -7387,8 +7388,8 @@
         <w:autoSpaceDN/>
         <w:ind w:firstLine="660"/>
       </w:pPr>
-      <w:bookmarkStart w:id="36" w:name="bookmark114"/>
-      <w:bookmarkEnd w:id="36"/>
+      <w:bookmarkStart w:id="37" w:name="bookmark114"/>
+      <w:bookmarkEnd w:id="37"/>
       <w:r>
         <w:t>yield</w:t>
       </w:r>
@@ -7572,8 +7573,8 @@
         <w:spacing w:line="259" w:lineRule="auto"/>
         <w:ind w:firstLine="660"/>
       </w:pPr>
-      <w:bookmarkStart w:id="37" w:name="bookmark117"/>
-      <w:bookmarkEnd w:id="37"/>
+      <w:bookmarkStart w:id="38" w:name="bookmark117"/>
+      <w:bookmarkEnd w:id="38"/>
       <w:r>
         <w:t>rather</w:t>
       </w:r>
@@ -7737,8 +7738,8 @@
         <w:spacing w:line="259" w:lineRule="auto"/>
         <w:ind w:firstLine="660"/>
       </w:pPr>
-      <w:bookmarkStart w:id="38" w:name="bookmark120"/>
-      <w:bookmarkEnd w:id="38"/>
+      <w:bookmarkStart w:id="39" w:name="bookmark120"/>
+      <w:bookmarkEnd w:id="39"/>
       <w:r>
         <w:t>cleanly</w:t>
       </w:r>
@@ -7923,8 +7924,8 @@
         <w:spacing w:line="259" w:lineRule="auto"/>
         <w:ind w:firstLine="660"/>
       </w:pPr>
-      <w:bookmarkStart w:id="39" w:name="bookmark123"/>
-      <w:bookmarkEnd w:id="39"/>
+      <w:bookmarkStart w:id="40" w:name="bookmark123"/>
+      <w:bookmarkEnd w:id="40"/>
       <w:r>
         <w:t>volumes</w:t>
       </w:r>
@@ -8034,8 +8035,8 @@
         <w:spacing w:line="259" w:lineRule="auto"/>
         <w:ind w:firstLine="660"/>
       </w:pPr>
-      <w:bookmarkStart w:id="40" w:name="bookmark126"/>
-      <w:bookmarkEnd w:id="40"/>
+      <w:bookmarkStart w:id="41" w:name="bookmark126"/>
+      <w:bookmarkEnd w:id="41"/>
       <w:r>
         <w:t>Other</w:t>
       </w:r>
@@ -12284,16 +12285,13 @@
           </w:tcPr>
           <w:p>
             <w:pPr>
-              <w:ind w:left="103"/>
               <w:rPr>
                 <w:b/>
-                <w:sz w:val="24"/>
               </w:rPr>
             </w:pPr>
             <w:r>
               <w:rPr>
                 <w:b/>
-                <w:sz w:val="24"/>
               </w:rPr>
               <w:lastRenderedPageBreak/>
               <w:t>Part</w:t>
@@ -12302,23 +12300,17 @@
               <w:rPr>
                 <w:b/>
                 <w:spacing w:val="-1"/>
-                <w:sz w:val="24"/>
               </w:rPr>
               <w:t xml:space="preserve"> </w:t>
             </w:r>
             <w:r>
               <w:rPr>
                 <w:b/>
-                <w:sz w:val="24"/>
               </w:rPr>
               <w:t>7</w:t>
             </w:r>
           </w:p>
           <w:p>
-            <w:pPr>
-              <w:pStyle w:val="BodyText"/>
-              <w:ind w:left="103" w:right="204"/>
-            </w:pPr>
             <w:r>
               <w:rPr>
                 <w:b/>
@@ -13235,26 +13227,46 @@
                 <w:tab w:val="left" w:pos="483"/>
               </w:tabs>
               <w:ind w:left="482" w:firstLine="424"/>
+              <w:rPr>
+                <w:b/>
+                <w:bCs/>
+              </w:rPr>
             </w:pPr>
             <w:r>
+              <w:rPr>
+                <w:b/>
+                <w:bCs/>
+              </w:rPr>
               <w:t>A</w:t>
             </w:r>
             <w:r>
               <w:rPr>
-                <w:spacing w:val="-1"/>
-              </w:rPr>
-              <w:t xml:space="preserve"> </w:t>
-            </w:r>
-            <w:r>
+                <w:b/>
+                <w:bCs/>
+                <w:spacing w:val="-1"/>
+              </w:rPr>
+              <w:t xml:space="preserve"> </w:t>
+            </w:r>
+            <w:r>
+              <w:rPr>
+                <w:b/>
+                <w:bCs/>
+              </w:rPr>
               <w:t>personalized birthday</w:t>
             </w:r>
             <w:r>
               <w:rPr>
+                <w:b/>
+                <w:bCs/>
                 <w:spacing w:val="-4"/>
               </w:rPr>
               <w:t xml:space="preserve"> </w:t>
             </w:r>
             <w:r>
+              <w:rPr>
+                <w:b/>
+                <w:bCs/>
+              </w:rPr>
               <w:t>cake</w:t>
             </w:r>
           </w:p>
@@ -13484,17 +13496,31 @@
                 <w:tab w:val="left" w:pos="495"/>
               </w:tabs>
               <w:ind w:firstLine="424"/>
+              <w:rPr>
+                <w:b/>
+                <w:bCs/>
+              </w:rPr>
             </w:pPr>
             <w:r>
+              <w:rPr>
+                <w:b/>
+                <w:bCs/>
+              </w:rPr>
               <w:t>Catering</w:t>
             </w:r>
             <w:r>
               <w:rPr>
+                <w:b/>
+                <w:bCs/>
                 <w:spacing w:val="-4"/>
               </w:rPr>
               <w:t xml:space="preserve"> </w:t>
             </w:r>
             <w:r>
+              <w:rPr>
+                <w:b/>
+                <w:bCs/>
+              </w:rPr>
               <w:t>pieces</w:t>
             </w:r>
           </w:p>
@@ -13858,25 +13884,65 @@
               <w:t xml:space="preserve"> </w:t>
             </w:r>
             <w:r>
+              <w:rPr>
+                <w:b/>
+                <w:bCs/>
+              </w:rPr>
               <w:t>food</w:t>
             </w:r>
             <w:r>
               <w:rPr>
+                <w:b/>
+                <w:bCs/>
                 <w:spacing w:val="-2"/>
               </w:rPr>
               <w:t xml:space="preserve"> </w:t>
             </w:r>
             <w:r>
+              <w:rPr>
+                <w:b/>
+                <w:bCs/>
+              </w:rPr>
               <w:t>packaging</w:t>
             </w:r>
             <w:r>
               <w:rPr>
+                <w:b/>
+                <w:bCs/>
                 <w:spacing w:val="-4"/>
               </w:rPr>
               <w:t xml:space="preserve"> </w:t>
             </w:r>
             <w:r>
-              <w:t>technology.</w:t>
+              <w:rPr>
+                <w:b/>
+                <w:bCs/>
+              </w:rPr>
+              <w:t>technology</w:t>
+            </w:r>
+            <w:r>
+              <w:rPr>
+                <w:b/>
+                <w:bCs/>
+              </w:rPr>
+              <w:t xml:space="preserve"> </w:t>
+            </w:r>
+            <w:r>
+              <w:t>(</w:t>
+            </w:r>
+            <w:r>
+              <w:rPr>
+                <w:i/>
+                <w:iCs/>
+                <w:lang w:val="vi-VN"/>
+              </w:rPr>
+              <w:t>Công nghệ đóng gói thực phẩm</w:t>
+            </w:r>
+            <w:r>
+              <w:t>)</w:t>
+            </w:r>
+            <w:r>
+              <w:t>.</w:t>
             </w:r>
           </w:p>
           <w:p>
@@ -14083,7 +14149,11 @@
               <w:t xml:space="preserve"> </w:t>
             </w:r>
             <w:r>
-              <w:t>effective in eliminating this threat. In the September issue of Industry World magazine,</w:t>
+              <w:t xml:space="preserve">effective in eliminating this threat. In the September issue of Industry World </w:t>
+            </w:r>
+            <w:r>
+              <w:lastRenderedPageBreak/>
+              <w:t>magazine,</w:t>
             </w:r>
             <w:r>
               <w:rPr>
@@ -14164,7 +14234,6 @@
               <w:t xml:space="preserve"> </w:t>
             </w:r>
             <w:r>
-              <w:lastRenderedPageBreak/>
               <w:t>efficiently</w:t>
             </w:r>
             <w:r>
@@ -14714,30 +14783,40 @@
               </w:numPr>
               <w:ind w:left="1060" w:hanging="425"/>
               <w:rPr>
+                <w:b/>
+                <w:bCs/>
                 <w:sz w:val="24"/>
               </w:rPr>
             </w:pPr>
             <w:r>
               <w:rPr>
+                <w:b/>
+                <w:bCs/>
                 <w:sz w:val="24"/>
               </w:rPr>
               <w:t>To</w:t>
             </w:r>
             <w:r>
               <w:rPr>
-                <w:spacing w:val="-1"/>
-                <w:sz w:val="24"/>
-              </w:rPr>
-              <w:t xml:space="preserve"> </w:t>
-            </w:r>
-            <w:r>
-              <w:rPr>
+                <w:b/>
+                <w:bCs/>
+                <w:spacing w:val="-1"/>
+                <w:sz w:val="24"/>
+              </w:rPr>
+              <w:t xml:space="preserve"> </w:t>
+            </w:r>
+            <w:r>
+              <w:rPr>
+                <w:b/>
+                <w:bCs/>
                 <w:sz w:val="24"/>
               </w:rPr>
               <w:t>sell a</w:t>
             </w:r>
             <w:r>
               <w:rPr>
+                <w:b/>
+                <w:bCs/>
                 <w:spacing w:val="-2"/>
                 <w:sz w:val="24"/>
               </w:rPr>
@@ -14745,45 +14824,59 @@
             </w:r>
             <w:r>
               <w:rPr>
+                <w:b/>
+                <w:bCs/>
                 <w:sz w:val="24"/>
               </w:rPr>
               <w:t>product to</w:t>
             </w:r>
             <w:r>
               <w:rPr>
-                <w:spacing w:val="-1"/>
-                <w:sz w:val="24"/>
-              </w:rPr>
-              <w:t xml:space="preserve"> </w:t>
-            </w:r>
-            <w:r>
-              <w:rPr>
+                <w:b/>
+                <w:bCs/>
+                <w:spacing w:val="-1"/>
+                <w:sz w:val="24"/>
+              </w:rPr>
+              <w:t xml:space="preserve"> </w:t>
+            </w:r>
+            <w:r>
+              <w:rPr>
+                <w:b/>
+                <w:bCs/>
                 <w:sz w:val="24"/>
               </w:rPr>
               <w:t>Mr.</w:t>
             </w:r>
             <w:r>
               <w:rPr>
-                <w:spacing w:val="-1"/>
-                <w:sz w:val="24"/>
-              </w:rPr>
-              <w:t xml:space="preserve"> </w:t>
-            </w:r>
-            <w:r>
-              <w:rPr>
+                <w:b/>
+                <w:bCs/>
+                <w:spacing w:val="-1"/>
+                <w:sz w:val="24"/>
+              </w:rPr>
+              <w:t xml:space="preserve"> </w:t>
+            </w:r>
+            <w:r>
+              <w:rPr>
+                <w:b/>
+                <w:bCs/>
                 <w:sz w:val="24"/>
               </w:rPr>
               <w:t>Rhee’s</w:t>
             </w:r>
             <w:r>
               <w:rPr>
-                <w:spacing w:val="-1"/>
-                <w:sz w:val="24"/>
-              </w:rPr>
-              <w:t xml:space="preserve"> </w:t>
-            </w:r>
-            <w:r>
-              <w:rPr>
+                <w:b/>
+                <w:bCs/>
+                <w:spacing w:val="-1"/>
+                <w:sz w:val="24"/>
+              </w:rPr>
+              <w:t xml:space="preserve"> </w:t>
+            </w:r>
+            <w:r>
+              <w:rPr>
+                <w:b/>
+                <w:bCs/>
                 <w:sz w:val="24"/>
               </w:rPr>
               <w:t>company</w:t>
@@ -15084,17 +15177,23 @@
               </w:numPr>
               <w:ind w:left="1060" w:hanging="425"/>
               <w:rPr>
+                <w:b/>
+                <w:bCs/>
                 <w:sz w:val="24"/>
               </w:rPr>
             </w:pPr>
             <w:r>
               <w:rPr>
+                <w:b/>
+                <w:bCs/>
                 <w:sz w:val="24"/>
               </w:rPr>
               <w:t>In</w:t>
             </w:r>
             <w:r>
               <w:rPr>
+                <w:b/>
+                <w:bCs/>
                 <w:spacing w:val="-3"/>
                 <w:sz w:val="24"/>
               </w:rPr>
@@ -15102,12 +15201,16 @@
             </w:r>
             <w:r>
               <w:rPr>
+                <w:b/>
+                <w:bCs/>
                 <w:sz w:val="24"/>
               </w:rPr>
               <w:t>Home</w:t>
             </w:r>
             <w:r>
               <w:rPr>
+                <w:b/>
+                <w:bCs/>
                 <w:spacing w:val="-3"/>
                 <w:sz w:val="24"/>
               </w:rPr>
@@ -15115,12 +15218,16 @@
             </w:r>
             <w:r>
               <w:rPr>
+                <w:b/>
+                <w:bCs/>
                 <w:sz w:val="24"/>
               </w:rPr>
               <w:t>Country’s</w:t>
             </w:r>
             <w:r>
               <w:rPr>
+                <w:b/>
+                <w:bCs/>
                 <w:spacing w:val="-3"/>
                 <w:sz w:val="24"/>
               </w:rPr>
@@ -15128,6 +15235,8 @@
             </w:r>
             <w:r>
               <w:rPr>
+                <w:b/>
+                <w:bCs/>
                 <w:sz w:val="24"/>
               </w:rPr>
               <w:t>offices</w:t>
@@ -15513,24 +15622,32 @@
               </w:numPr>
               <w:ind w:left="1060" w:hanging="425"/>
               <w:rPr>
+                <w:b/>
+                <w:bCs/>
                 <w:sz w:val="24"/>
               </w:rPr>
             </w:pPr>
             <w:r>
               <w:rPr>
+                <w:b/>
+                <w:bCs/>
                 <w:sz w:val="24"/>
               </w:rPr>
               <w:t>Food</w:t>
             </w:r>
             <w:r>
               <w:rPr>
-                <w:spacing w:val="-1"/>
-                <w:sz w:val="24"/>
-              </w:rPr>
-              <w:t xml:space="preserve"> </w:t>
-            </w:r>
-            <w:r>
-              <w:rPr>
+                <w:b/>
+                <w:bCs/>
+                <w:spacing w:val="-1"/>
+                <w:sz w:val="24"/>
+              </w:rPr>
+              <w:t xml:space="preserve"> </w:t>
+            </w:r>
+            <w:r>
+              <w:rPr>
+                <w:b/>
+                <w:bCs/>
                 <w:sz w:val="24"/>
               </w:rPr>
               <w:t>processing</w:t>
@@ -15690,17 +15807,23 @@
               </w:numPr>
               <w:ind w:left="1060" w:hanging="425"/>
               <w:rPr>
+                <w:b/>
+                <w:bCs/>
                 <w:sz w:val="24"/>
               </w:rPr>
             </w:pPr>
             <w:r>
               <w:rPr>
+                <w:b/>
+                <w:bCs/>
                 <w:sz w:val="24"/>
               </w:rPr>
               <w:t>Reliable</w:t>
             </w:r>
             <w:r>
               <w:rPr>
+                <w:b/>
+                <w:bCs/>
                 <w:spacing w:val="-2"/>
                 <w:sz w:val="24"/>
               </w:rPr>
@@ -15708,6 +15831,8 @@
             </w:r>
             <w:r>
               <w:rPr>
+                <w:b/>
+                <w:bCs/>
                 <w:sz w:val="24"/>
               </w:rPr>
               <w:t>packaging</w:t>
@@ -15924,17 +16049,23 @@
               </w:numPr>
               <w:ind w:left="1060" w:hanging="425"/>
               <w:rPr>
+                <w:b/>
+                <w:bCs/>
                 <w:sz w:val="24"/>
               </w:rPr>
             </w:pPr>
             <w:r>
               <w:rPr>
+                <w:b/>
+                <w:bCs/>
                 <w:sz w:val="24"/>
               </w:rPr>
               <w:t>Provide</w:t>
             </w:r>
             <w:r>
               <w:rPr>
+                <w:b/>
+                <w:bCs/>
                 <w:spacing w:val="-3"/>
                 <w:sz w:val="24"/>
               </w:rPr>
@@ -15942,19 +16073,25 @@
             </w:r>
             <w:r>
               <w:rPr>
+                <w:b/>
+                <w:bCs/>
                 <w:sz w:val="24"/>
               </w:rPr>
               <w:t>additional</w:t>
             </w:r>
             <w:r>
               <w:rPr>
-                <w:spacing w:val="-1"/>
-                <w:sz w:val="24"/>
-              </w:rPr>
-              <w:t xml:space="preserve"> </w:t>
-            </w:r>
-            <w:r>
-              <w:rPr>
+                <w:b/>
+                <w:bCs/>
+                <w:spacing w:val="-1"/>
+                <w:sz w:val="24"/>
+              </w:rPr>
+              <w:t xml:space="preserve"> </w:t>
+            </w:r>
+            <w:r>
+              <w:rPr>
+                <w:b/>
+                <w:bCs/>
                 <w:sz w:val="24"/>
               </w:rPr>
               <w:t>information</w:t>
@@ -16524,6 +16661,7 @@
               <w:ind w:right="110"/>
             </w:pPr>
             <w:r>
+              <w:lastRenderedPageBreak/>
               <w:t>Video game fair- Meet representatives from Academic Gamer and Learning Curve</w:t>
             </w:r>
             <w:r>
@@ -16533,7 +16671,6 @@
               <w:t xml:space="preserve"> </w:t>
             </w:r>
             <w:r>
-              <w:lastRenderedPageBreak/>
               <w:t>Games</w:t>
             </w:r>
             <w:r>
@@ -17181,44 +17318,76 @@
                 <w:tab w:val="left" w:pos="485"/>
               </w:tabs>
               <w:ind w:left="484" w:hanging="382"/>
+              <w:rPr>
+                <w:b/>
+                <w:bCs/>
+              </w:rPr>
             </w:pPr>
             <w:r>
+              <w:rPr>
+                <w:b/>
+                <w:bCs/>
+              </w:rPr>
               <w:t>In</w:t>
             </w:r>
             <w:r>
               <w:rPr>
+                <w:b/>
+                <w:bCs/>
                 <w:spacing w:val="-2"/>
               </w:rPr>
               <w:t xml:space="preserve"> </w:t>
             </w:r>
             <w:r>
+              <w:rPr>
+                <w:b/>
+                <w:bCs/>
+              </w:rPr>
               <w:t>a</w:t>
             </w:r>
             <w:r>
               <w:rPr>
+                <w:b/>
+                <w:bCs/>
                 <w:spacing w:val="-3"/>
               </w:rPr>
               <w:t xml:space="preserve"> </w:t>
             </w:r>
             <w:r>
+              <w:rPr>
+                <w:b/>
+                <w:bCs/>
+              </w:rPr>
               <w:t>magazine</w:t>
             </w:r>
             <w:r>
               <w:rPr>
-                <w:spacing w:val="-1"/>
-              </w:rPr>
-              <w:t xml:space="preserve"> </w:t>
-            </w:r>
-            <w:r>
+                <w:b/>
+                <w:bCs/>
+                <w:spacing w:val="-1"/>
+              </w:rPr>
+              <w:t xml:space="preserve"> </w:t>
+            </w:r>
+            <w:r>
+              <w:rPr>
+                <w:b/>
+                <w:bCs/>
+              </w:rPr>
               <w:t>for</w:t>
             </w:r>
             <w:r>
               <w:rPr>
+                <w:b/>
+                <w:bCs/>
                 <w:spacing w:val="-2"/>
               </w:rPr>
               <w:t xml:space="preserve"> </w:t>
             </w:r>
             <w:r>
+              <w:rPr>
+                <w:b/>
+                <w:bCs/>
+              </w:rPr>
               <w:t>teachers</w:t>
             </w:r>
           </w:p>
@@ -17483,53 +17652,91 @@
               <w:tabs>
                 <w:tab w:val="left" w:pos="497"/>
               </w:tabs>
+              <w:rPr>
+                <w:b/>
+                <w:bCs/>
+              </w:rPr>
             </w:pPr>
             <w:r>
+              <w:rPr>
+                <w:b/>
+                <w:bCs/>
+              </w:rPr>
               <w:t>It</w:t>
             </w:r>
             <w:r>
               <w:rPr>
-                <w:spacing w:val="-1"/>
-              </w:rPr>
-              <w:t xml:space="preserve"> </w:t>
-            </w:r>
-            <w:r>
+                <w:b/>
+                <w:bCs/>
+                <w:spacing w:val="-1"/>
+              </w:rPr>
+              <w:t xml:space="preserve"> </w:t>
+            </w:r>
+            <w:r>
+              <w:rPr>
+                <w:b/>
+                <w:bCs/>
+              </w:rPr>
               <w:t>helps</w:t>
             </w:r>
             <w:r>
               <w:rPr>
-                <w:spacing w:val="-1"/>
-              </w:rPr>
-              <w:t xml:space="preserve"> </w:t>
-            </w:r>
-            <w:r>
+                <w:b/>
+                <w:bCs/>
+                <w:spacing w:val="-1"/>
+              </w:rPr>
+              <w:t xml:space="preserve"> </w:t>
+            </w:r>
+            <w:r>
+              <w:rPr>
+                <w:b/>
+                <w:bCs/>
+              </w:rPr>
               <w:t>its</w:t>
             </w:r>
             <w:r>
               <w:rPr>
-                <w:spacing w:val="-1"/>
-              </w:rPr>
-              <w:t xml:space="preserve"> </w:t>
-            </w:r>
-            <w:r>
+                <w:b/>
+                <w:bCs/>
+                <w:spacing w:val="-1"/>
+              </w:rPr>
+              <w:t xml:space="preserve"> </w:t>
+            </w:r>
+            <w:r>
+              <w:rPr>
+                <w:b/>
+                <w:bCs/>
+              </w:rPr>
               <w:t>members</w:t>
             </w:r>
             <w:r>
               <w:rPr>
+                <w:b/>
+                <w:bCs/>
                 <w:spacing w:val="1"/>
               </w:rPr>
               <w:t xml:space="preserve"> </w:t>
             </w:r>
             <w:r>
+              <w:rPr>
+                <w:b/>
+                <w:bCs/>
+              </w:rPr>
               <w:t>find</w:t>
             </w:r>
             <w:r>
               <w:rPr>
-                <w:spacing w:val="-1"/>
-              </w:rPr>
-              <w:t xml:space="preserve"> </w:t>
-            </w:r>
-            <w:r>
+                <w:b/>
+                <w:bCs/>
+                <w:spacing w:val="-1"/>
+              </w:rPr>
+              <w:t xml:space="preserve"> </w:t>
+            </w:r>
+            <w:r>
+              <w:rPr>
+                <w:b/>
+                <w:bCs/>
+              </w:rPr>
               <w:t>jobs.</w:t>
             </w:r>
           </w:p>
@@ -17649,62 +17856,106 @@
                 <w:tab w:val="left" w:pos="480"/>
               </w:tabs>
               <w:ind w:left="480" w:hanging="377"/>
+              <w:rPr>
+                <w:b/>
+                <w:bCs/>
+              </w:rPr>
             </w:pPr>
             <w:r>
+              <w:rPr>
+                <w:b/>
+                <w:bCs/>
+              </w:rPr>
               <w:t>She will</w:t>
             </w:r>
             <w:r>
               <w:rPr>
+                <w:b/>
+                <w:bCs/>
                 <w:spacing w:val="1"/>
               </w:rPr>
               <w:t xml:space="preserve"> </w:t>
             </w:r>
             <w:r>
+              <w:rPr>
+                <w:b/>
+                <w:bCs/>
+              </w:rPr>
               <w:t>be</w:t>
             </w:r>
             <w:r>
               <w:rPr>
+                <w:b/>
+                <w:bCs/>
                 <w:spacing w:val="-2"/>
               </w:rPr>
               <w:t xml:space="preserve"> </w:t>
             </w:r>
             <w:r>
+              <w:rPr>
+                <w:b/>
+                <w:bCs/>
+              </w:rPr>
               <w:t>a</w:t>
             </w:r>
             <w:r>
               <w:rPr>
-                <w:spacing w:val="-1"/>
-              </w:rPr>
-              <w:t xml:space="preserve"> </w:t>
-            </w:r>
-            <w:r>
+                <w:b/>
+                <w:bCs/>
+                <w:spacing w:val="-1"/>
+              </w:rPr>
+              <w:t xml:space="preserve"> </w:t>
+            </w:r>
+            <w:r>
+              <w:rPr>
+                <w:b/>
+                <w:bCs/>
+              </w:rPr>
               <w:t>speech</w:t>
             </w:r>
             <w:r>
               <w:rPr>
+                <w:b/>
+                <w:bCs/>
                 <w:spacing w:val="2"/>
               </w:rPr>
               <w:t xml:space="preserve"> </w:t>
             </w:r>
             <w:r>
+              <w:rPr>
+                <w:b/>
+                <w:bCs/>
+              </w:rPr>
               <w:t>at</w:t>
             </w:r>
             <w:r>
               <w:rPr>
-                <w:spacing w:val="-1"/>
-              </w:rPr>
-              <w:t xml:space="preserve"> </w:t>
-            </w:r>
-            <w:r>
+                <w:b/>
+                <w:bCs/>
+                <w:spacing w:val="-1"/>
+              </w:rPr>
+              <w:t xml:space="preserve"> </w:t>
+            </w:r>
+            <w:r>
+              <w:rPr>
+                <w:b/>
+                <w:bCs/>
+              </w:rPr>
               <w:t>the</w:t>
             </w:r>
             <w:r>
               <w:rPr>
-                <w:spacing w:val="-1"/>
-              </w:rPr>
-              <w:t xml:space="preserve"> </w:t>
-            </w:r>
-            <w:r>
+                <w:b/>
+                <w:bCs/>
+                <w:spacing w:val="-1"/>
+              </w:rPr>
+              <w:t xml:space="preserve"> </w:t>
+            </w:r>
+            <w:r>
+              <w:rPr>
+                <w:b/>
+                <w:bCs/>
+              </w:rPr>
               <w:t>convention.</w:t>
             </w:r>
           </w:p>
@@ -19373,17 +19624,23 @@
               <w:ind w:left="592" w:hanging="380"/>
               <w:jc w:val="both"/>
               <w:rPr>
+                <w:b/>
+                <w:bCs/>
                 <w:sz w:val="24"/>
               </w:rPr>
             </w:pPr>
             <w:r>
               <w:rPr>
+                <w:b/>
+                <w:bCs/>
                 <w:sz w:val="24"/>
               </w:rPr>
               <w:t>Newly</w:t>
             </w:r>
             <w:r>
               <w:rPr>
+                <w:b/>
+                <w:bCs/>
                 <w:spacing w:val="-7"/>
                 <w:sz w:val="24"/>
               </w:rPr>
@@ -19391,12 +19648,16 @@
             </w:r>
             <w:r>
               <w:rPr>
+                <w:b/>
+                <w:bCs/>
                 <w:sz w:val="24"/>
               </w:rPr>
               <w:t>hired</w:t>
             </w:r>
             <w:r>
               <w:rPr>
+                <w:b/>
+                <w:bCs/>
                 <w:spacing w:val="1"/>
                 <w:sz w:val="24"/>
               </w:rPr>
@@ -19404,6 +19665,8 @@
             </w:r>
             <w:r>
               <w:rPr>
+                <w:b/>
+                <w:bCs/>
                 <w:sz w:val="24"/>
               </w:rPr>
               <w:t>employees</w:t>
@@ -19639,6 +19902,7 @@
               <w:rPr>
                 <w:sz w:val="24"/>
               </w:rPr>
+              <w:lastRenderedPageBreak/>
               <w:t>Business</w:t>
             </w:r>
             <w:r>
@@ -19675,7 +19939,6 @@
               <w:rPr>
                 <w:sz w:val="24"/>
               </w:rPr>
-              <w:lastRenderedPageBreak/>
               <w:t>Formal</w:t>
             </w:r>
             <w:r>
@@ -19704,17 +19967,23 @@
               </w:tabs>
               <w:jc w:val="both"/>
               <w:rPr>
+                <w:b/>
+                <w:bCs/>
                 <w:sz w:val="24"/>
               </w:rPr>
             </w:pPr>
             <w:r>
               <w:rPr>
+                <w:b/>
+                <w:bCs/>
                 <w:sz w:val="24"/>
               </w:rPr>
               <w:t>Athletic</w:t>
             </w:r>
             <w:r>
               <w:rPr>
+                <w:b/>
+                <w:bCs/>
                 <w:spacing w:val="-2"/>
                 <w:sz w:val="24"/>
               </w:rPr>
@@ -19722,9 +19991,47 @@
             </w:r>
             <w:r>
               <w:rPr>
+                <w:b/>
+                <w:bCs/>
                 <w:sz w:val="24"/>
               </w:rPr>
               <w:t>apparel</w:t>
+            </w:r>
+            <w:r>
+              <w:rPr>
+                <w:b/>
+                <w:bCs/>
+                <w:sz w:val="24"/>
+                <w:lang w:val="vi-VN"/>
+              </w:rPr>
+              <w:t xml:space="preserve"> </w:t>
+            </w:r>
+            <w:r>
+              <w:rPr>
+                <w:i/>
+                <w:iCs/>
+                <w:sz w:val="24"/>
+                <w:lang w:val="vi-VN"/>
+              </w:rPr>
+              <w:t>(</w:t>
+            </w:r>
+            <w:r>
+              <w:rPr>
+                <w:i/>
+                <w:iCs/>
+                <w:sz w:val="24"/>
+                <w:lang w:val="vi-VN"/>
+              </w:rPr>
+              <w:t>quần áo thể thao</w:t>
+            </w:r>
+            <w:r>
+              <w:rPr>
+                <w:i/>
+                <w:iCs/>
+                <w:sz w:val="24"/>
+                <w:lang w:val="vi-VN"/>
+              </w:rPr>
+              <w:t>)</w:t>
             </w:r>
           </w:p>
           <w:p>
@@ -19839,26 +20146,46 @@
                 <w:tab w:val="left" w:pos="495"/>
               </w:tabs>
               <w:jc w:val="both"/>
+              <w:rPr>
+                <w:b/>
+                <w:bCs/>
+              </w:rPr>
             </w:pPr>
             <w:r>
+              <w:rPr>
+                <w:b/>
+                <w:bCs/>
+              </w:rPr>
               <w:t>A</w:t>
             </w:r>
             <w:r>
               <w:rPr>
-                <w:spacing w:val="-1"/>
-              </w:rPr>
-              <w:t xml:space="preserve"> </w:t>
-            </w:r>
-            <w:r>
+                <w:b/>
+                <w:bCs/>
+                <w:spacing w:val="-1"/>
+              </w:rPr>
+              <w:t xml:space="preserve"> </w:t>
+            </w:r>
+            <w:r>
+              <w:rPr>
+                <w:b/>
+                <w:bCs/>
+              </w:rPr>
               <w:t>discount on store</w:t>
             </w:r>
             <w:r>
               <w:rPr>
+                <w:b/>
+                <w:bCs/>
                 <w:spacing w:val="-2"/>
               </w:rPr>
               <w:t xml:space="preserve"> </w:t>
             </w:r>
             <w:r>
+              <w:rPr>
+                <w:b/>
+                <w:bCs/>
+              </w:rPr>
               <w:t>products</w:t>
             </w:r>
           </w:p>
@@ -20094,17 +20421,31 @@
               </w:tabs>
               <w:ind w:left="480" w:hanging="377"/>
               <w:jc w:val="both"/>
+              <w:rPr>
+                <w:b/>
+                <w:bCs/>
+              </w:rPr>
             </w:pPr>
             <w:r>
+              <w:rPr>
+                <w:b/>
+                <w:bCs/>
+              </w:rPr>
               <w:t>Study</w:t>
             </w:r>
             <w:r>
               <w:rPr>
+                <w:b/>
+                <w:bCs/>
                 <w:spacing w:val="-5"/>
               </w:rPr>
               <w:t xml:space="preserve"> </w:t>
             </w:r>
             <w:r>
+              <w:rPr>
+                <w:b/>
+                <w:bCs/>
+              </w:rPr>
               <w:t>the store’s inventory</w:t>
             </w:r>
           </w:p>
@@ -20938,56 +21279,74 @@
               </w:tabs>
               <w:ind w:left="654" w:hanging="442"/>
               <w:rPr>
+                <w:b/>
+                <w:bCs/>
                 <w:sz w:val="24"/>
               </w:rPr>
             </w:pPr>
             <w:r>
               <w:rPr>
+                <w:b/>
+                <w:bCs/>
                 <w:sz w:val="24"/>
               </w:rPr>
               <w:t>It</w:t>
             </w:r>
             <w:r>
               <w:rPr>
-                <w:spacing w:val="-1"/>
-                <w:sz w:val="24"/>
-              </w:rPr>
-              <w:t xml:space="preserve"> </w:t>
-            </w:r>
-            <w:r>
-              <w:rPr>
+                <w:b/>
+                <w:bCs/>
+                <w:spacing w:val="-1"/>
+                <w:sz w:val="24"/>
+              </w:rPr>
+              <w:t xml:space="preserve"> </w:t>
+            </w:r>
+            <w:r>
+              <w:rPr>
+                <w:b/>
+                <w:bCs/>
                 <w:sz w:val="24"/>
               </w:rPr>
               <w:t>is</w:t>
             </w:r>
             <w:r>
               <w:rPr>
-                <w:spacing w:val="-1"/>
-                <w:sz w:val="24"/>
-              </w:rPr>
-              <w:t xml:space="preserve"> </w:t>
-            </w:r>
-            <w:r>
-              <w:rPr>
+                <w:b/>
+                <w:bCs/>
+                <w:spacing w:val="-1"/>
+                <w:sz w:val="24"/>
+              </w:rPr>
+              <w:t xml:space="preserve"> </w:t>
+            </w:r>
+            <w:r>
+              <w:rPr>
+                <w:b/>
+                <w:bCs/>
                 <w:sz w:val="24"/>
               </w:rPr>
               <w:t>in</w:t>
             </w:r>
             <w:r>
               <w:rPr>
-                <w:spacing w:val="-1"/>
-                <w:sz w:val="24"/>
-              </w:rPr>
-              <w:t xml:space="preserve"> </w:t>
-            </w:r>
-            <w:r>
-              <w:rPr>
+                <w:b/>
+                <w:bCs/>
+                <w:spacing w:val="-1"/>
+                <w:sz w:val="24"/>
+              </w:rPr>
+              <w:t xml:space="preserve"> </w:t>
+            </w:r>
+            <w:r>
+              <w:rPr>
+                <w:b/>
+                <w:bCs/>
                 <w:sz w:val="24"/>
               </w:rPr>
               <w:t>a heavily</w:t>
             </w:r>
             <w:r>
               <w:rPr>
+                <w:b/>
+                <w:bCs/>
                 <w:spacing w:val="-6"/>
                 <w:sz w:val="24"/>
               </w:rPr>
@@ -20995,19 +21354,25 @@
             </w:r>
             <w:r>
               <w:rPr>
+                <w:b/>
+                <w:bCs/>
                 <w:sz w:val="24"/>
               </w:rPr>
               <w:t>traveled</w:t>
             </w:r>
             <w:r>
               <w:rPr>
-                <w:spacing w:val="-1"/>
-                <w:sz w:val="24"/>
-              </w:rPr>
-              <w:t xml:space="preserve"> </w:t>
-            </w:r>
-            <w:r>
-              <w:rPr>
+                <w:b/>
+                <w:bCs/>
+                <w:spacing w:val="-1"/>
+                <w:sz w:val="24"/>
+              </w:rPr>
+              <w:t xml:space="preserve"> </w:t>
+            </w:r>
+            <w:r>
+              <w:rPr>
+                <w:b/>
+                <w:bCs/>
                 <w:sz w:val="24"/>
               </w:rPr>
               <w:t>location.</w:t>
@@ -21470,43 +21835,57 @@
                 <w:tab w:val="left" w:pos="667"/>
               </w:tabs>
               <w:rPr>
+                <w:b/>
+                <w:bCs/>
                 <w:sz w:val="24"/>
               </w:rPr>
             </w:pPr>
             <w:r>
               <w:rPr>
+                <w:b/>
+                <w:bCs/>
                 <w:sz w:val="24"/>
               </w:rPr>
               <w:t>It</w:t>
             </w:r>
             <w:r>
               <w:rPr>
-                <w:spacing w:val="-1"/>
-                <w:sz w:val="24"/>
-              </w:rPr>
-              <w:t xml:space="preserve"> </w:t>
-            </w:r>
-            <w:r>
-              <w:rPr>
+                <w:b/>
+                <w:bCs/>
+                <w:spacing w:val="-1"/>
+                <w:sz w:val="24"/>
+              </w:rPr>
+              <w:t xml:space="preserve"> </w:t>
+            </w:r>
+            <w:r>
+              <w:rPr>
+                <w:b/>
+                <w:bCs/>
                 <w:sz w:val="24"/>
               </w:rPr>
               <w:t>is</w:t>
             </w:r>
             <w:r>
               <w:rPr>
-                <w:spacing w:val="-1"/>
-                <w:sz w:val="24"/>
-              </w:rPr>
-              <w:t xml:space="preserve"> </w:t>
-            </w:r>
-            <w:r>
-              <w:rPr>
+                <w:b/>
+                <w:bCs/>
+                <w:spacing w:val="-1"/>
+                <w:sz w:val="24"/>
+              </w:rPr>
+              <w:t xml:space="preserve"> </w:t>
+            </w:r>
+            <w:r>
+              <w:rPr>
+                <w:b/>
+                <w:bCs/>
                 <w:sz w:val="24"/>
               </w:rPr>
               <w:t>located near a</w:t>
             </w:r>
             <w:r>
               <w:rPr>
+                <w:b/>
+                <w:bCs/>
                 <w:spacing w:val="-2"/>
                 <w:sz w:val="24"/>
               </w:rPr>
@@ -21514,12 +21893,16 @@
             </w:r>
             <w:r>
               <w:rPr>
+                <w:b/>
+                <w:bCs/>
                 <w:sz w:val="24"/>
               </w:rPr>
               <w:t>central railway</w:t>
             </w:r>
             <w:r>
               <w:rPr>
+                <w:b/>
+                <w:bCs/>
                 <w:spacing w:val="-6"/>
                 <w:sz w:val="24"/>
               </w:rPr>
@@ -21527,6 +21910,8 @@
             </w:r>
             <w:r>
               <w:rPr>
+                <w:b/>
+                <w:bCs/>
                 <w:sz w:val="24"/>
               </w:rPr>
               <w:t>station.</w:t>
@@ -21652,7 +22037,9 @@
           <w:p>
             <w:pPr>
               <w:pStyle w:val="BodyText"/>
-              <w:ind w:left="103" w:right="6470"/>
+              <w:spacing w:before="61"/>
+              <w:ind w:left="213"/>
+              <w:jc w:val="both"/>
             </w:pPr>
             <w:r>
               <w:t>Subject:</w:t>
@@ -21694,13 +22081,6 @@
               <w:t>November 30</w:t>
             </w:r>
           </w:p>
-        </w:tc>
-      </w:tr>
-      <w:tr>
-        <w:tc>
-          <w:tcPr>
-            <w:tcW w:w="9570" w:type="dxa"/>
-          </w:tcPr>
           <w:p>
             <w:pPr>
               <w:pStyle w:val="BodyText"/>
@@ -22618,37 +22998,49 @@
                 <w:tab w:val="left" w:pos="665"/>
               </w:tabs>
               <w:rPr>
+                <w:b/>
+                <w:bCs/>
                 <w:sz w:val="24"/>
               </w:rPr>
             </w:pPr>
             <w:r>
               <w:rPr>
+                <w:b/>
+                <w:bCs/>
                 <w:sz w:val="24"/>
               </w:rPr>
               <w:t>To</w:t>
             </w:r>
             <w:r>
               <w:rPr>
-                <w:spacing w:val="-1"/>
-                <w:sz w:val="24"/>
-              </w:rPr>
-              <w:t xml:space="preserve"> </w:t>
-            </w:r>
-            <w:r>
-              <w:rPr>
+                <w:b/>
+                <w:bCs/>
+                <w:spacing w:val="-1"/>
+                <w:sz w:val="24"/>
+              </w:rPr>
+              <w:t xml:space="preserve"> </w:t>
+            </w:r>
+            <w:r>
+              <w:rPr>
+                <w:b/>
+                <w:bCs/>
                 <w:sz w:val="24"/>
               </w:rPr>
               <w:t>confirm an</w:t>
             </w:r>
             <w:r>
               <w:rPr>
-                <w:spacing w:val="-1"/>
-                <w:sz w:val="24"/>
-              </w:rPr>
-              <w:t xml:space="preserve"> </w:t>
-            </w:r>
-            <w:r>
-              <w:rPr>
+                <w:b/>
+                <w:bCs/>
+                <w:spacing w:val="-1"/>
+                <w:sz w:val="24"/>
+              </w:rPr>
+              <w:t xml:space="preserve"> </w:t>
+            </w:r>
+            <w:r>
+              <w:rPr>
+                <w:b/>
+                <w:bCs/>
                 <w:sz w:val="24"/>
               </w:rPr>
               <w:t>appointment</w:t>
@@ -23061,17 +23453,23 @@
               <w:spacing w:before="1"/>
               <w:ind w:left="652" w:hanging="440"/>
               <w:rPr>
+                <w:b/>
+                <w:bCs/>
                 <w:sz w:val="24"/>
               </w:rPr>
             </w:pPr>
             <w:r>
               <w:rPr>
+                <w:b/>
+                <w:bCs/>
                 <w:sz w:val="24"/>
               </w:rPr>
               <w:t>He</w:t>
             </w:r>
             <w:r>
               <w:rPr>
+                <w:b/>
+                <w:bCs/>
                 <w:spacing w:val="-2"/>
                 <w:sz w:val="24"/>
               </w:rPr>
@@ -23079,12 +23477,16 @@
             </w:r>
             <w:r>
               <w:rPr>
+                <w:b/>
+                <w:bCs/>
                 <w:sz w:val="24"/>
               </w:rPr>
               <w:t>is shipping</w:t>
             </w:r>
             <w:r>
               <w:rPr>
+                <w:b/>
+                <w:bCs/>
                 <w:spacing w:val="-2"/>
                 <w:sz w:val="24"/>
               </w:rPr>
@@ -23092,12 +23494,16 @@
             </w:r>
             <w:r>
               <w:rPr>
+                <w:b/>
+                <w:bCs/>
                 <w:sz w:val="24"/>
               </w:rPr>
               <w:t>some</w:t>
             </w:r>
             <w:r>
               <w:rPr>
+                <w:b/>
+                <w:bCs/>
                 <w:spacing w:val="1"/>
                 <w:sz w:val="24"/>
               </w:rPr>
@@ -23105,12 +23511,16 @@
             </w:r>
             <w:r>
               <w:rPr>
+                <w:b/>
+                <w:bCs/>
                 <w:sz w:val="24"/>
               </w:rPr>
               <w:t>easily</w:t>
             </w:r>
             <w:r>
               <w:rPr>
+                <w:b/>
+                <w:bCs/>
                 <w:spacing w:val="-5"/>
                 <w:sz w:val="24"/>
               </w:rPr>
@@ -23118,12 +23528,16 @@
             </w:r>
             <w:r>
               <w:rPr>
+                <w:b/>
+                <w:bCs/>
                 <w:sz w:val="24"/>
               </w:rPr>
               <w:t>broken</w:t>
             </w:r>
             <w:r>
               <w:rPr>
+                <w:b/>
+                <w:bCs/>
                 <w:spacing w:val="1"/>
                 <w:sz w:val="24"/>
               </w:rPr>
@@ -23131,6 +23545,8 @@
             </w:r>
             <w:r>
               <w:rPr>
+                <w:b/>
+                <w:bCs/>
                 <w:sz w:val="24"/>
               </w:rPr>
               <w:t>items.</w:t>
@@ -23466,17 +23882,23 @@
               </w:tabs>
               <w:ind w:left="652" w:hanging="440"/>
               <w:rPr>
+                <w:b/>
+                <w:bCs/>
                 <w:sz w:val="24"/>
               </w:rPr>
             </w:pPr>
             <w:r>
               <w:rPr>
+                <w:b/>
+                <w:bCs/>
                 <w:sz w:val="24"/>
               </w:rPr>
               <w:t>On</w:t>
             </w:r>
             <w:r>
               <w:rPr>
+                <w:b/>
+                <w:bCs/>
                 <w:spacing w:val="1"/>
                 <w:sz w:val="24"/>
               </w:rPr>
@@ -23484,12 +23906,16 @@
             </w:r>
             <w:r>
               <w:rPr>
+                <w:b/>
+                <w:bCs/>
                 <w:sz w:val="24"/>
               </w:rPr>
               <w:t>January</w:t>
             </w:r>
             <w:r>
               <w:rPr>
+                <w:b/>
+                <w:bCs/>
                 <w:spacing w:val="-5"/>
                 <w:sz w:val="24"/>
               </w:rPr>
@@ -23497,6 +23923,8 @@
             </w:r>
             <w:r>
               <w:rPr>
+                <w:b/>
+                <w:bCs/>
                 <w:sz w:val="24"/>
               </w:rPr>
               <w:t>15</w:t>
@@ -24380,6 +24808,12 @@
             </w:r>
             <w:r>
               <w:rPr>
+                <w:lang w:val="vi-VN"/>
+              </w:rPr>
+              <w:t xml:space="preserve"> </w:t>
+            </w:r>
+            <w:r>
+              <w:rPr>
                 <w:spacing w:val="-58"/>
               </w:rPr>
               <w:t xml:space="preserve"> </w:t>
@@ -25079,43 +25513,57 @@
               </w:tabs>
               <w:ind w:left="664"/>
               <w:rPr>
+                <w:b/>
+                <w:bCs/>
                 <w:sz w:val="24"/>
               </w:rPr>
             </w:pPr>
             <w:r>
               <w:rPr>
+                <w:b/>
+                <w:bCs/>
                 <w:sz w:val="24"/>
               </w:rPr>
               <w:t>To give details</w:t>
             </w:r>
             <w:r>
               <w:rPr>
-                <w:spacing w:val="-1"/>
-                <w:sz w:val="24"/>
-              </w:rPr>
-              <w:t xml:space="preserve"> </w:t>
-            </w:r>
-            <w:r>
-              <w:rPr>
+                <w:b/>
+                <w:bCs/>
+                <w:spacing w:val="-1"/>
+                <w:sz w:val="24"/>
+              </w:rPr>
+              <w:t xml:space="preserve"> </w:t>
+            </w:r>
+            <w:r>
+              <w:rPr>
+                <w:b/>
+                <w:bCs/>
                 <w:sz w:val="24"/>
               </w:rPr>
               <w:t>about a</w:t>
             </w:r>
             <w:r>
               <w:rPr>
-                <w:spacing w:val="-1"/>
-                <w:sz w:val="24"/>
-              </w:rPr>
-              <w:t xml:space="preserve"> </w:t>
-            </w:r>
-            <w:r>
-              <w:rPr>
+                <w:b/>
+                <w:bCs/>
+                <w:spacing w:val="-1"/>
+                <w:sz w:val="24"/>
+              </w:rPr>
+              <w:t xml:space="preserve"> </w:t>
+            </w:r>
+            <w:r>
+              <w:rPr>
+                <w:b/>
+                <w:bCs/>
                 <w:sz w:val="24"/>
               </w:rPr>
               <w:t>training</w:t>
             </w:r>
             <w:r>
               <w:rPr>
+                <w:b/>
+                <w:bCs/>
                 <w:spacing w:val="-3"/>
                 <w:sz w:val="24"/>
               </w:rPr>
@@ -25123,6 +25571,8 @@
             </w:r>
             <w:r>
               <w:rPr>
+                <w:b/>
+                <w:bCs/>
                 <w:sz w:val="24"/>
               </w:rPr>
               <w:t>session</w:t>
@@ -25293,11 +25743,15 @@
               <w:spacing w:before="1"/>
               <w:ind w:hanging="453"/>
               <w:rPr>
+                <w:b/>
+                <w:bCs/>
                 <w:sz w:val="24"/>
               </w:rPr>
             </w:pPr>
             <w:r>
               <w:rPr>
+                <w:b/>
+                <w:bCs/>
                 <w:sz w:val="24"/>
               </w:rPr>
               <w:t>secure</w:t>
@@ -25512,17 +25966,23 @@
               </w:tabs>
               <w:ind w:left="652" w:hanging="440"/>
               <w:rPr>
+                <w:b/>
+                <w:bCs/>
                 <w:sz w:val="24"/>
               </w:rPr>
             </w:pPr>
             <w:r>
               <w:rPr>
+                <w:b/>
+                <w:bCs/>
                 <w:sz w:val="24"/>
               </w:rPr>
               <w:t>Douglas</w:t>
             </w:r>
             <w:r>
               <w:rPr>
+                <w:b/>
+                <w:bCs/>
                 <w:spacing w:val="-2"/>
                 <w:sz w:val="24"/>
               </w:rPr>
@@ -25530,6 +25990,8 @@
             </w:r>
             <w:r>
               <w:rPr>
+                <w:b/>
+                <w:bCs/>
                 <w:sz w:val="24"/>
               </w:rPr>
               <w:t>Yoon</w:t>
@@ -25726,17 +26188,23 @@
               </w:tabs>
               <w:ind w:left="652" w:hanging="440"/>
               <w:rPr>
+                <w:b/>
+                <w:bCs/>
                 <w:sz w:val="24"/>
               </w:rPr>
             </w:pPr>
             <w:r>
               <w:rPr>
+                <w:b/>
+                <w:bCs/>
                 <w:sz w:val="24"/>
               </w:rPr>
               <w:t>ink</w:t>
             </w:r>
             <w:r>
               <w:rPr>
+                <w:b/>
+                <w:bCs/>
                 <w:spacing w:val="-3"/>
                 <w:sz w:val="24"/>
               </w:rPr>
@@ -25744,6 +26212,8 @@
             </w:r>
             <w:r>
               <w:rPr>
+                <w:b/>
+                <w:bCs/>
                 <w:sz w:val="24"/>
               </w:rPr>
               <w:t>cartridges</w:t>
@@ -25799,7 +26269,7 @@
         <w:pStyle w:val="Heading1"/>
         <w:spacing w:before="90"/>
       </w:pPr>
-      <w:bookmarkStart w:id="41" w:name="_Hlk88317070"/>
+      <w:bookmarkStart w:id="42" w:name="_Hlk88317070"/>
       <w:r>
         <w:t xml:space="preserve">Questions 76-80 refer to the following information on a Website </w:t>
       </w:r>
@@ -25818,7 +26288,7 @@
           <w:tcPr>
             <w:tcW w:w="9570" w:type="dxa"/>
           </w:tcPr>
-          <w:bookmarkEnd w:id="41"/>
+          <w:bookmarkEnd w:id="42"/>
           <w:p>
             <w:pPr>
               <w:pStyle w:val="BodyText"/>
@@ -41336,15 +41806,851 @@
         <w:ind w:left="33"/>
       </w:pPr>
     </w:p>
+    <w:p/>
+    <w:p>
+      <w:r>
+        <w:t xml:space="preserve">Part 2 Question — Response </w:t>
+      </w:r>
+    </w:p>
+    <w:p>
+      <w:r>
+        <w:t xml:space="preserve">PART 2 </w:t>
+      </w:r>
+    </w:p>
+    <w:p>
+      <w:pPr>
+        <w:spacing w:before="120"/>
+      </w:pPr>
+      <w:r>
+        <w:t xml:space="preserve">7. Who are you going to send on the business trip? </w:t>
+      </w:r>
+    </w:p>
     <w:p>
       <w:pPr>
         <w:rPr>
           <w:b/>
           <w:bCs/>
+        </w:rPr>
+      </w:pPr>
+      <w:r>
+        <w:rPr>
+          <w:b/>
+          <w:bCs/>
+        </w:rPr>
+        <w:t xml:space="preserve">(A) I've picked Susan in accounting. </w:t>
+      </w:r>
+    </w:p>
+    <w:p>
+      <w:r>
+        <w:t xml:space="preserve">(B) It was a very rewarding trip. </w:t>
+      </w:r>
+    </w:p>
+    <w:p>
+      <w:r>
+        <w:t xml:space="preserve">(C) At the start of next year. </w:t>
+      </w:r>
+    </w:p>
+    <w:p>
+      <w:pPr>
+        <w:spacing w:before="120"/>
+      </w:pPr>
+      <w:r>
+        <w:t xml:space="preserve">8. Why don't we go for a bike ride tomorrow? </w:t>
+      </w:r>
+    </w:p>
+    <w:p>
+      <w:r>
+        <w:t xml:space="preserve">(A) I gave Mr. Holland a ride to the airport. </w:t>
+      </w:r>
+    </w:p>
+    <w:p>
+      <w:pPr>
+        <w:rPr>
+          <w:b/>
+          <w:bCs/>
+        </w:rPr>
+      </w:pPr>
+      <w:r>
+        <w:rPr>
+          <w:b/>
+          <w:bCs/>
+        </w:rPr>
+        <w:t xml:space="preserve">(B) That sounds like fun. </w:t>
+      </w:r>
+    </w:p>
+    <w:p>
+      <w:r>
+        <w:t xml:space="preserve">(C) It was 3:30 P.M. </w:t>
+      </w:r>
+    </w:p>
+    <w:p>
+      <w:pPr>
+        <w:spacing w:before="120"/>
+      </w:pPr>
+      <w:r>
+        <w:t xml:space="preserve">9. Did Monica answer the phone, or was she away from the office? </w:t>
+      </w:r>
+    </w:p>
+    <w:p>
+      <w:r>
+        <w:t xml:space="preserve">(A) I'll mark it on the calendar at the office. </w:t>
+      </w:r>
+    </w:p>
+    <w:p>
+      <w:r>
+        <w:t xml:space="preserve">(B) Please leave a message. </w:t>
+      </w:r>
+    </w:p>
+    <w:p>
+      <w:pPr>
+        <w:rPr>
+          <w:b/>
+          <w:bCs/>
+        </w:rPr>
+      </w:pPr>
+      <w:r>
+        <w:rPr>
+          <w:b/>
+          <w:bCs/>
+        </w:rPr>
+        <w:lastRenderedPageBreak/>
+        <w:t xml:space="preserve">(C) She was meeting her client at that time. </w:t>
+      </w:r>
+    </w:p>
+    <w:p>
+      <w:pPr>
+        <w:spacing w:before="120"/>
+      </w:pPr>
+      <w:r>
+        <w:t xml:space="preserve">10. Which theater is the movie showing at? </w:t>
+      </w:r>
+    </w:p>
+    <w:p>
+      <w:r>
+        <w:t xml:space="preserve">(A) He's a famous actor. </w:t>
+      </w:r>
+    </w:p>
+    <w:p>
+      <w:pPr>
+        <w:rPr>
+          <w:b/>
+          <w:bCs/>
+        </w:rPr>
+      </w:pPr>
+      <w:r>
+        <w:rPr>
+          <w:b/>
+          <w:bCs/>
+        </w:rPr>
+        <w:t xml:space="preserve">(B) Well, I'll have to check. </w:t>
+      </w:r>
+    </w:p>
+    <w:p>
+      <w:r>
+        <w:t>(C) She's over there.</w:t>
+      </w:r>
+    </w:p>
+    <w:p>
+      <w:pPr>
+        <w:spacing w:before="120"/>
+      </w:pPr>
+      <w:r>
+        <w:t xml:space="preserve">11. Why is there a moving truck parked outside? </w:t>
+      </w:r>
+    </w:p>
+    <w:p>
+      <w:r>
+        <w:t xml:space="preserve">(A) We're removing coffee stains. </w:t>
+      </w:r>
+    </w:p>
+    <w:p>
+      <w:r>
+        <w:t xml:space="preserve">(B) Into a bigger office. </w:t>
+      </w:r>
+    </w:p>
+    <w:p>
+      <w:pPr>
+        <w:rPr>
+          <w:b/>
+          <w:bCs/>
+        </w:rPr>
+      </w:pPr>
+      <w:r>
+        <w:rPr>
+          <w:b/>
+          <w:bCs/>
+        </w:rPr>
+        <w:t xml:space="preserve">(C) Because new neighbors are moving in. </w:t>
+      </w:r>
+    </w:p>
+    <w:p>
+      <w:pPr>
+        <w:spacing w:before="120"/>
+      </w:pPr>
+      <w:r>
+        <w:t xml:space="preserve">12. What should I bring on the camping trip? </w:t>
+      </w:r>
+    </w:p>
+    <w:p>
+      <w:pPr>
+        <w:rPr>
+          <w:b/>
+          <w:bCs/>
+        </w:rPr>
+      </w:pPr>
+      <w:r>
+        <w:rPr>
+          <w:b/>
+          <w:bCs/>
+        </w:rPr>
+        <w:t xml:space="preserve">(A) You'll need hiking boots. </w:t>
+      </w:r>
+    </w:p>
+    <w:p>
+      <w:r>
+        <w:t xml:space="preserve">(B) He's on a business trip with his colleague. </w:t>
+      </w:r>
+    </w:p>
+    <w:p>
+      <w:r>
+        <w:t xml:space="preserve">(C) Yes, we should. </w:t>
+      </w:r>
+    </w:p>
+    <w:p>
+      <w:pPr>
+        <w:spacing w:before="120"/>
+      </w:pPr>
+      <w:r>
+        <w:t xml:space="preserve">13. You will receive five days off next month. </w:t>
+      </w:r>
+    </w:p>
+    <w:p>
+      <w:r>
+        <w:t xml:space="preserve">(A) I had a great time at the resort. </w:t>
+      </w:r>
+    </w:p>
+    <w:p>
+      <w:r>
+        <w:t xml:space="preserve">(B) I turned the equipment off. </w:t>
+      </w:r>
+    </w:p>
+    <w:p>
+      <w:pPr>
+        <w:rPr>
+          <w:b/>
+          <w:bCs/>
+        </w:rPr>
+      </w:pPr>
+      <w:r>
+        <w:rPr>
+          <w:b/>
+          <w:bCs/>
+        </w:rPr>
+        <w:t xml:space="preserve">(C) Will it be paid or unpaid? </w:t>
+      </w:r>
+    </w:p>
+    <w:p>
+      <w:pPr>
+        <w:spacing w:before="120"/>
+      </w:pPr>
+      <w:r>
+        <w:t xml:space="preserve">14. Did Olivia already return the rental car? </w:t>
+      </w:r>
+    </w:p>
+    <w:p>
+      <w:pPr>
+        <w:rPr>
+          <w:b/>
+          <w:bCs/>
+        </w:rPr>
+      </w:pPr>
+      <w:r>
+        <w:rPr>
+          <w:b/>
+          <w:bCs/>
+        </w:rPr>
+        <w:t xml:space="preserve">(A) Yes, just this morning. </w:t>
+      </w:r>
+    </w:p>
+    <w:p>
+      <w:r>
+        <w:t xml:space="preserve">(B) There are several different models. </w:t>
+      </w:r>
+    </w:p>
+    <w:p>
+      <w:r>
+        <w:t xml:space="preserve">(C) I'm ready to order now. </w:t>
+      </w:r>
+    </w:p>
+    <w:p>
+      <w:pPr>
+        <w:spacing w:before="120"/>
+      </w:pPr>
+      <w:r>
+        <w:t xml:space="preserve">15. Isn't this area off limits to motor vehicles? </w:t>
+      </w:r>
+    </w:p>
+    <w:p>
+      <w:r>
+        <w:t xml:space="preserve">(A) It's fifty percent off today. </w:t>
+      </w:r>
+    </w:p>
+    <w:p>
+      <w:pPr>
+        <w:rPr>
+          <w:b/>
+          <w:bCs/>
+        </w:rPr>
+      </w:pPr>
+      <w:r>
+        <w:rPr>
+          <w:b/>
+          <w:bCs/>
+        </w:rPr>
+        <w:t xml:space="preserve">(B) There is a walking path only. </w:t>
+      </w:r>
+    </w:p>
+    <w:p>
+      <w:r>
+        <w:t>(C) Actually, it's a stolen vehicle.</w:t>
+      </w:r>
+    </w:p>
+    <w:p>
+      <w:pPr>
+        <w:spacing w:before="120"/>
+      </w:pPr>
+      <w:r>
+        <w:t xml:space="preserve">16. I'd recommend using the stairs today. </w:t>
+      </w:r>
+    </w:p>
+    <w:p>
+      <w:pPr>
+        <w:rPr>
+          <w:b/>
+          <w:bCs/>
+        </w:rPr>
+      </w:pPr>
+      <w:r>
+        <w:rPr>
+          <w:b/>
+          <w:bCs/>
+        </w:rPr>
+        <w:t xml:space="preserve">(A) Can you tell me why? </w:t>
+      </w:r>
+    </w:p>
+    <w:p>
+      <w:r>
+        <w:t xml:space="preserve">(B) No, I didn't stare straight into the camera. </w:t>
+      </w:r>
+    </w:p>
+    <w:p>
+      <w:r>
+        <w:t xml:space="preserve">(C) I usually use the copy machine at the corner. </w:t>
+      </w:r>
+    </w:p>
+    <w:p>
+      <w:pPr>
+        <w:spacing w:before="120"/>
+      </w:pPr>
+      <w:r>
+        <w:t xml:space="preserve">17. When will I receive this month's paycheck? </w:t>
+      </w:r>
+    </w:p>
+    <w:p>
+      <w:r>
+        <w:t xml:space="preserve">(A) The conference will be held next month. </w:t>
+      </w:r>
+    </w:p>
+    <w:p>
+      <w:pPr>
+        <w:rPr>
+          <w:b/>
+          <w:bCs/>
+        </w:rPr>
+      </w:pPr>
+      <w:r>
+        <w:rPr>
+          <w:b/>
+          <w:bCs/>
+        </w:rPr>
+        <w:t xml:space="preserve">(B) Before March 3. </w:t>
+      </w:r>
+    </w:p>
+    <w:p>
+      <w:r>
+        <w:t xml:space="preserve">(C) In the bottom drawer. </w:t>
+      </w:r>
+    </w:p>
+    <w:p>
+      <w:pPr>
+        <w:spacing w:before="120"/>
+      </w:pPr>
+      <w:r>
+        <w:t xml:space="preserve">18. Do we have enough gas to get to the airport? </w:t>
+      </w:r>
+    </w:p>
+    <w:p>
+      <w:r>
+        <w:t xml:space="preserve">(A) Who arrived at the airport yesterday? </w:t>
+      </w:r>
+    </w:p>
+    <w:p>
+      <w:pPr>
+        <w:rPr>
+          <w:b/>
+          <w:bCs/>
+        </w:rPr>
+      </w:pPr>
+      <w:r>
+        <w:rPr>
+          <w:b/>
+          <w:bCs/>
+        </w:rPr>
+        <w:t xml:space="preserve">(B) We don't have to worry about it. </w:t>
+      </w:r>
+    </w:p>
+    <w:p>
+      <w:r>
+        <w:t xml:space="preserve">(C) She's the chief flight attendant. </w:t>
+      </w:r>
+    </w:p>
+    <w:p>
+      <w:pPr>
+        <w:spacing w:before="120"/>
+      </w:pPr>
+      <w:r>
+        <w:t xml:space="preserve">19. Why hasn't the travel itinerary been sent out yet? </w:t>
+      </w:r>
+    </w:p>
+    <w:p>
+      <w:r>
+        <w:t xml:space="preserve">(A) At Terminal 6. </w:t>
+      </w:r>
+    </w:p>
+    <w:p>
+      <w:r>
+        <w:t xml:space="preserve">(B) He was a travel agent. </w:t>
+      </w:r>
+    </w:p>
+    <w:p>
+      <w:pPr>
+        <w:rPr>
+          <w:b/>
+          <w:bCs/>
+        </w:rPr>
+      </w:pPr>
+      <w:r>
+        <w:rPr>
+          <w:b/>
+          <w:bCs/>
+        </w:rPr>
+        <w:t xml:space="preserve">(C) We haven't decided on the dates. </w:t>
+      </w:r>
+    </w:p>
+    <w:p>
+      <w:pPr>
+        <w:spacing w:before="120"/>
+      </w:pPr>
+      <w:r>
+        <w:t xml:space="preserve">20. Who forgot to turn off the lights last night? </w:t>
+      </w:r>
+    </w:p>
+    <w:p>
+      <w:r>
+        <w:t xml:space="preserve">(A) We were waiting at the traffic lights. </w:t>
+      </w:r>
+    </w:p>
+    <w:p>
+      <w:pPr>
+        <w:rPr>
+          <w:b/>
+          <w:bCs/>
+        </w:rPr>
+      </w:pPr>
+      <w:r>
+        <w:rPr>
+          <w:b/>
+          <w:bCs/>
+        </w:rPr>
+        <w:t xml:space="preserve">(B) I'm guessing it was John. </w:t>
+      </w:r>
+    </w:p>
+    <w:p>
+      <w:r>
+        <w:t xml:space="preserve">(C) Kelly will take a day off tomorrow. </w:t>
+      </w:r>
+    </w:p>
+    <w:p>
+      <w:pPr>
+        <w:spacing w:before="120"/>
+      </w:pPr>
+      <w:r>
+        <w:t>21. How many copies of this handout do you want made for the meeting?</w:t>
+      </w:r>
+    </w:p>
+    <w:p>
+      <w:r>
+        <w:t>(A) The report was short.</w:t>
+      </w:r>
+    </w:p>
+    <w:p>
+      <w:r>
+        <w:lastRenderedPageBreak/>
+        <w:t>(B) I’m meeting with the Board of Directors this afternoon.</w:t>
+      </w:r>
+    </w:p>
+    <w:p>
+      <w:pPr>
+        <w:rPr>
+          <w:b/>
+          <w:bCs/>
+        </w:rPr>
+      </w:pPr>
+      <w:r>
+        <w:rPr>
+          <w:b/>
+          <w:bCs/>
+        </w:rPr>
+        <w:t>(C) Twenty-five should be enough.</w:t>
+      </w:r>
+    </w:p>
+    <w:p>
+      <w:pPr>
+        <w:spacing w:before="120"/>
+      </w:pPr>
+      <w:r>
+        <w:t>22. I’ve proofread this book, so I’ m going to mail it.</w:t>
+      </w:r>
+    </w:p>
+    <w:p>
+      <w:pPr>
+        <w:rPr>
+          <w:b/>
+          <w:bCs/>
+        </w:rPr>
+      </w:pPr>
+      <w:r>
+        <w:rPr>
+          <w:b/>
+          <w:bCs/>
+        </w:rPr>
+        <w:t>(A) Wait. I need to take a look first!</w:t>
+      </w:r>
+    </w:p>
+    <w:p>
+      <w:r>
+        <w:t xml:space="preserve">(B) Sure, give me 10 minutes. </w:t>
+      </w:r>
+    </w:p>
+    <w:p>
+      <w:r>
+        <w:t>(C) The post office is on Cordova Road.</w:t>
+      </w:r>
+    </w:p>
+    <w:p>
+      <w:pPr>
+        <w:spacing w:before="120"/>
+      </w:pPr>
+      <w:r>
+        <w:t>23. I’d like an aisle seat , please, towards the front of the plane.</w:t>
+      </w:r>
+    </w:p>
+    <w:p>
+      <w:pPr>
+        <w:rPr>
+          <w:b/>
+          <w:bCs/>
+        </w:rPr>
+      </w:pPr>
+      <w:r>
+        <w:rPr>
+          <w:b/>
+          <w:bCs/>
+        </w:rPr>
+        <w:t>(A) I’m sorry, sir. I only have window seats available.</w:t>
+      </w:r>
+    </w:p>
+    <w:p>
+      <w:r>
+        <w:t>(B) My back hurts when I sit in these chairs for too long.</w:t>
+      </w:r>
+    </w:p>
+    <w:p>
+      <w:r>
+        <w:t>(C) I agree. The food was excellent last night.</w:t>
+      </w:r>
+    </w:p>
+    <w:p>
+      <w:pPr>
+        <w:spacing w:before="120"/>
+      </w:pPr>
+      <w:r>
+        <w:t>24. I’d like you to type this letter this afternoon or by tomorrow morning.</w:t>
+      </w:r>
+    </w:p>
+    <w:p>
+      <w:pPr>
+        <w:rPr>
+          <w:b/>
+          <w:bCs/>
+        </w:rPr>
+      </w:pPr>
+      <w:r>
+        <w:rPr>
+          <w:b/>
+          <w:bCs/>
+        </w:rPr>
+        <w:t>(A) OK. I can get it done after lunch.</w:t>
+      </w:r>
+    </w:p>
+    <w:p>
+      <w:r>
+        <w:t>(B) I tried calling but got a busy signal.</w:t>
+      </w:r>
+    </w:p>
+    <w:p>
+      <w:r>
+        <w:t>(C) It’s Tuesday tomorrow.</w:t>
+      </w:r>
+    </w:p>
+    <w:p>
+      <w:pPr>
+        <w:spacing w:before="120"/>
+      </w:pPr>
+      <w:r>
+        <w:t xml:space="preserve">25. Why did you close the branch early? </w:t>
+      </w:r>
+    </w:p>
+    <w:p>
+      <w:pPr>
+        <w:rPr>
+          <w:b/>
+          <w:bCs/>
+        </w:rPr>
+      </w:pPr>
+      <w:r>
+        <w:rPr>
+          <w:b/>
+          <w:bCs/>
+        </w:rPr>
+        <w:t>(A) There was a power outage, so I couldn’t serve customers.</w:t>
+      </w:r>
+    </w:p>
+    <w:p>
+      <w:r>
+        <w:t>(B) I had to close the branch early.</w:t>
+      </w:r>
+    </w:p>
+    <w:p>
+      <w:r>
+        <w:t>(C) It’s a long way from here.</w:t>
+      </w:r>
+    </w:p>
+    <w:p>
+      <w:pPr>
+        <w:spacing w:before="120"/>
+      </w:pPr>
+      <w:r>
+        <w:t>26. Who is coming to the mortgage and insurance presentation?</w:t>
+      </w:r>
+    </w:p>
+    <w:p>
+      <w:pPr>
+        <w:rPr>
+          <w:b/>
+          <w:bCs/>
+        </w:rPr>
+      </w:pPr>
+      <w:r>
+        <w:rPr>
+          <w:b/>
+          <w:bCs/>
+        </w:rPr>
+        <w:t>(A) Ian and Brian will be joining you.</w:t>
+      </w:r>
+    </w:p>
+    <w:p>
+      <w:r>
+        <w:t>(B) I don’t have any insurance.</w:t>
+      </w:r>
+    </w:p>
+    <w:p>
+      <w:r>
+        <w:t>(C) There’s a schedule of activities on the hall board.</w:t>
+      </w:r>
+    </w:p>
+    <w:p>
+      <w:pPr>
+        <w:spacing w:before="120"/>
+      </w:pPr>
+      <w:r>
+        <w:t>27. Where is the new accountant going to work?</w:t>
+      </w:r>
+    </w:p>
+    <w:p>
+      <w:pPr>
+        <w:rPr>
+          <w:b/>
+          <w:bCs/>
+        </w:rPr>
+      </w:pPr>
+      <w:r>
+        <w:rPr>
+          <w:b/>
+          <w:bCs/>
+        </w:rPr>
+        <w:t>(A) He’ll have an office on the fifth floor.</w:t>
+      </w:r>
+    </w:p>
+    <w:p>
+      <w:r>
+        <w:t>(B) I’m sure he’ll work the same hours as us.</w:t>
+      </w:r>
+    </w:p>
+    <w:p>
+      <w:r>
+        <w:t>(C) It’s not an option, I’m afraid.</w:t>
+      </w:r>
+    </w:p>
+    <w:p>
+      <w:pPr>
+        <w:spacing w:before="120"/>
+      </w:pPr>
+      <w:r>
+        <w:t>28. When did you need the budget spreadsheets by?</w:t>
+      </w:r>
+    </w:p>
+    <w:p>
+      <w:pPr>
+        <w:rPr>
+          <w:b/>
+          <w:bCs/>
+        </w:rPr>
+      </w:pPr>
+      <w:r>
+        <w:rPr>
+          <w:b/>
+          <w:bCs/>
+        </w:rPr>
+        <w:t>(A) As soon as possible.</w:t>
+      </w:r>
+    </w:p>
+    <w:p>
+      <w:r>
+        <w:t>(B) I haven’t made them yet.</w:t>
+      </w:r>
+    </w:p>
+    <w:p>
+      <w:r>
+        <w:t>(C) It’s three o’clock in London.</w:t>
+      </w:r>
+    </w:p>
+    <w:p>
+      <w:pPr>
+        <w:spacing w:before="120"/>
+      </w:pPr>
+      <w:r>
+        <w:t>29. What is he going to talk about?</w:t>
+      </w:r>
+    </w:p>
+    <w:p>
+      <w:r>
+        <w:t>(A) He might talk for over two hours.</w:t>
+      </w:r>
+    </w:p>
+    <w:p>
+      <w:pPr>
+        <w:rPr>
+          <w:b/>
+          <w:bCs/>
+        </w:rPr>
+      </w:pPr>
+      <w:r>
+        <w:rPr>
+          <w:b/>
+          <w:bCs/>
+        </w:rPr>
+        <w:t>(B) It says in the program.</w:t>
+      </w:r>
+    </w:p>
+    <w:p>
+      <w:r>
+        <w:t>(C) I’ve heard he gives very interesting talks.</w:t>
+      </w:r>
+    </w:p>
+    <w:p>
+      <w:pPr>
+        <w:spacing w:before="120"/>
+      </w:pPr>
+      <w:r>
+        <w:t>30. Should I hire Mr. Mathers, or should I hire Mr. Williams?</w:t>
+      </w:r>
+    </w:p>
+    <w:p>
+      <w:pPr>
+        <w:rPr>
+          <w:b/>
+          <w:bCs/>
+        </w:rPr>
+      </w:pPr>
+      <w:r>
+        <w:rPr>
+          <w:b/>
+          <w:bCs/>
+        </w:rPr>
+        <w:t>(A) I’d go for the candidate with the most experience.</w:t>
+      </w:r>
+    </w:p>
+    <w:p>
+      <w:r>
+        <w:t xml:space="preserve">(B) Williams is a common family name. </w:t>
+      </w:r>
+    </w:p>
+    <w:p>
+      <w:r>
+        <w:t>(C) I’m going for lunch.</w:t>
+      </w:r>
+    </w:p>
+    <w:p>
+      <w:pPr>
+        <w:spacing w:before="120"/>
+      </w:pPr>
+      <w:r>
+        <w:t>31. I can’t find the filing cabinet keys anywhere.</w:t>
+      </w:r>
+    </w:p>
+    <w:p>
+      <w:r>
+        <w:t>(A) It’s getting late.</w:t>
+      </w:r>
+    </w:p>
+    <w:p>
+      <w:pPr>
+        <w:rPr>
+          <w:b/>
+          <w:bCs/>
+        </w:rPr>
+      </w:pPr>
+      <w:r>
+        <w:rPr>
+          <w:b/>
+          <w:bCs/>
+        </w:rPr>
+        <w:t>(B) I hope they’re not locked inside the cabinet.</w:t>
+      </w:r>
+    </w:p>
+    <w:p>
+      <w:pPr>
+        <w:rPr>
+          <w:b/>
+          <w:bCs/>
           <w:sz w:val="24"/>
           <w:szCs w:val="24"/>
         </w:rPr>
       </w:pPr>
+      <w:r>
+        <w:t>(C) I’m filing the papers as fast as I can</w:t>
+      </w:r>
       <w:r>
         <w:br w:type="page"/>
       </w:r>
@@ -42277,6 +43583,7 @@
         </w:rPr>
       </w:pPr>
     </w:p>
+    <w:bookmarkEnd w:id="0"/>
     <w:p>
       <w:pPr>
         <w:rPr>

</xml_diff>